<commit_message>
Diagrams Updated & Ds Store removed
</commit_message>
<xml_diff>
--- a/Docs/Semester1/2. Dönem/Spesifications and Reports/DSD/New versions/DSD_v10.docx
+++ b/Docs/Semester1/2. Dönem/Spesifications and Reports/DSD/New versions/DSD_v10.docx
@@ -8109,8 +8109,6 @@
         </w:rPr>
         <w:t xml:space="preserve">Handler sends particle radius and groups to the hash system. Hash system finds the cell that particle includes and checks the cell </w:t>
       </w:r>
-      <w:bookmarkStart w:id="8" w:name="_GoBack"/>
-      <w:bookmarkEnd w:id="8"/>
       <w:r>
         <w:rPr>
           <w:lang w:val="en-GB"/>
@@ -8965,7 +8963,7 @@
           <w:lang w:val="en-GB"/>
         </w:rPr>
       </w:pPr>
-      <w:bookmarkStart w:id="9" w:name="_Toc501993340"/>
+      <w:bookmarkStart w:id="8" w:name="_Toc501993340"/>
       <w:r>
         <w:rPr>
           <w:sz w:val="28"/>
@@ -8991,697 +8989,432 @@
         </w:rPr>
         <w:t xml:space="preserve"> Design</w:t>
       </w:r>
+      <w:bookmarkEnd w:id="8"/>
+    </w:p>
+    <w:p>
+      <w:pPr>
+        <w:jc w:val="both"/>
+        <w:rPr>
+          <w:lang w:val="en-GB"/>
+        </w:rPr>
+      </w:pPr>
+    </w:p>
+    <w:p>
+      <w:pPr>
+        <w:jc w:val="both"/>
+        <w:rPr>
+          <w:lang w:val="en-GB"/>
+        </w:rPr>
+      </w:pPr>
+      <w:r>
+        <w:rPr>
+          <w:highlight w:val="yellow"/>
+          <w:lang w:val="en-GB"/>
+        </w:rPr>
+        <w:t xml:space="preserve">// </w:t>
+      </w:r>
+      <w:proofErr w:type="spellStart"/>
+      <w:r>
+        <w:rPr>
+          <w:highlight w:val="yellow"/>
+          <w:lang w:val="en-GB"/>
+        </w:rPr>
+        <w:t>Ufuk</w:t>
+      </w:r>
+      <w:proofErr w:type="spellEnd"/>
+      <w:r>
+        <w:rPr>
+          <w:highlight w:val="yellow"/>
+          <w:lang w:val="en-GB"/>
+        </w:rPr>
+        <w:t xml:space="preserve"> </w:t>
+      </w:r>
+      <w:proofErr w:type="spellStart"/>
+      <w:r>
+        <w:rPr>
+          <w:highlight w:val="yellow"/>
+          <w:lang w:val="en-GB"/>
+        </w:rPr>
+        <w:t>hocaya</w:t>
+      </w:r>
+      <w:proofErr w:type="spellEnd"/>
+      <w:r>
+        <w:rPr>
+          <w:highlight w:val="yellow"/>
+          <w:lang w:val="en-GB"/>
+        </w:rPr>
+        <w:t xml:space="preserve"> </w:t>
+      </w:r>
+      <w:proofErr w:type="spellStart"/>
+      <w:r>
+        <w:rPr>
+          <w:highlight w:val="yellow"/>
+          <w:lang w:val="en-GB"/>
+        </w:rPr>
+        <w:t>bu</w:t>
+      </w:r>
+      <w:proofErr w:type="spellEnd"/>
+      <w:r>
+        <w:rPr>
+          <w:highlight w:val="yellow"/>
+          <w:lang w:val="en-GB"/>
+        </w:rPr>
+        <w:t xml:space="preserve"> </w:t>
+      </w:r>
+      <w:proofErr w:type="spellStart"/>
+      <w:r>
+        <w:rPr>
+          <w:highlight w:val="yellow"/>
+          <w:lang w:val="en-GB"/>
+        </w:rPr>
+        <w:t>kısmı</w:t>
+      </w:r>
+      <w:proofErr w:type="spellEnd"/>
+      <w:r>
+        <w:rPr>
+          <w:highlight w:val="yellow"/>
+          <w:lang w:val="en-GB"/>
+        </w:rPr>
+        <w:t xml:space="preserve"> </w:t>
+      </w:r>
+      <w:proofErr w:type="spellStart"/>
+      <w:r>
+        <w:rPr>
+          <w:highlight w:val="yellow"/>
+          <w:lang w:val="en-GB"/>
+        </w:rPr>
+        <w:t>sor</w:t>
+      </w:r>
+      <w:proofErr w:type="spellEnd"/>
+    </w:p>
+    <w:p>
+      <w:pPr>
+        <w:jc w:val="both"/>
+        <w:rPr>
+          <w:lang w:val="en-GB"/>
+        </w:rPr>
+      </w:pPr>
+    </w:p>
+    <w:p>
+      <w:pPr>
+        <w:jc w:val="both"/>
+        <w:rPr>
+          <w:lang w:val="en-GB"/>
+        </w:rPr>
+      </w:pPr>
+    </w:p>
+    <w:p>
+      <w:pPr>
+        <w:rPr>
+          <w:lang w:val="en-GB"/>
+        </w:rPr>
+      </w:pPr>
+      <w:r>
+        <w:rPr>
+          <w:lang w:val="en-GB"/>
+        </w:rPr>
+        <w:t>Considering our project is predominantly research and development based, scientific papers and algorithm methods research takes a lot of time. Because of these reasons testing and design changes deferred to the later stages of our project. In this section,</w:t>
+      </w:r>
+      <w:r>
+        <w:rPr>
+          <w:lang w:val="en-GB"/>
+        </w:rPr>
+        <w:t xml:space="preserve"> we have made integration test design and prove that our code generally work.</w:t>
+      </w:r>
+    </w:p>
+    <w:p>
+      <w:pPr>
+        <w:jc w:val="both"/>
+        <w:rPr>
+          <w:b/>
+          <w:i/>
+        </w:rPr>
+      </w:pPr>
+    </w:p>
+    <w:p>
+      <w:pPr>
+        <w:jc w:val="both"/>
+        <w:rPr>
+          <w:b/>
+          <w:i/>
+          <w:lang w:val="en-GB"/>
+        </w:rPr>
+      </w:pPr>
+    </w:p>
+    <w:p>
+      <w:pPr>
+        <w:jc w:val="both"/>
+        <w:rPr>
+          <w:b/>
+          <w:i/>
+          <w:lang w:val="en-GB"/>
+        </w:rPr>
+      </w:pPr>
+      <w:r>
+        <w:rPr>
+          <w:b/>
+          <w:i/>
+          <w:lang w:val="en-GB"/>
+        </w:rPr>
+        <w:t>4.</w:t>
+      </w:r>
+      <w:r>
+        <w:rPr>
+          <w:b/>
+          <w:i/>
+          <w:lang w:val="en-GB"/>
+        </w:rPr>
+        <w:t xml:space="preserve">1 Hash System </w:t>
+      </w:r>
+    </w:p>
+    <w:p>
+      <w:pPr>
+        <w:jc w:val="both"/>
+        <w:rPr>
+          <w:lang w:val="en-GB"/>
+        </w:rPr>
+      </w:pPr>
+    </w:p>
+    <w:p>
+      <w:pPr>
+        <w:jc w:val="both"/>
+        <w:rPr>
+          <w:lang w:val="en-GB"/>
+        </w:rPr>
+      </w:pPr>
+    </w:p>
+    <w:p>
+      <w:pPr>
+        <w:jc w:val="both"/>
+        <w:rPr>
+          <w:b/>
+          <w:i/>
+          <w:lang w:val="en-GB"/>
+        </w:rPr>
+      </w:pPr>
+      <w:r>
+        <w:rPr>
+          <w:b/>
+          <w:i/>
+          <w:lang w:val="en-GB"/>
+        </w:rPr>
+        <w:t>4.</w:t>
+      </w:r>
+      <w:r>
+        <w:rPr>
+          <w:b/>
+          <w:i/>
+          <w:lang w:val="en-GB"/>
+        </w:rPr>
+        <w:t>2</w:t>
+      </w:r>
+      <w:r>
+        <w:rPr>
+          <w:b/>
+          <w:i/>
+          <w:lang w:val="en-GB"/>
+        </w:rPr>
+        <w:t xml:space="preserve"> </w:t>
+      </w:r>
+      <w:r>
+        <w:rPr>
+          <w:b/>
+          <w:i/>
+          <w:lang w:val="en-GB"/>
+        </w:rPr>
+        <w:t>Cell System</w:t>
+      </w:r>
+      <w:r>
+        <w:rPr>
+          <w:b/>
+          <w:i/>
+          <w:lang w:val="en-GB"/>
+        </w:rPr>
+        <w:t xml:space="preserve"> </w:t>
+      </w:r>
+    </w:p>
+    <w:p>
+      <w:pPr>
+        <w:jc w:val="both"/>
+        <w:rPr>
+          <w:lang w:val="en-GB"/>
+        </w:rPr>
+      </w:pPr>
+    </w:p>
+    <w:p>
+      <w:pPr>
+        <w:jc w:val="both"/>
+        <w:rPr>
+          <w:lang w:val="en-GB"/>
+        </w:rPr>
+      </w:pPr>
+    </w:p>
+    <w:p>
+      <w:pPr>
+        <w:jc w:val="both"/>
+        <w:rPr>
+          <w:b/>
+          <w:i/>
+          <w:lang w:val="en-GB"/>
+        </w:rPr>
+      </w:pPr>
+      <w:r>
+        <w:rPr>
+          <w:b/>
+          <w:i/>
+          <w:lang w:val="en-GB"/>
+        </w:rPr>
+        <w:t>4.</w:t>
+      </w:r>
+      <w:r>
+        <w:rPr>
+          <w:b/>
+          <w:i/>
+          <w:lang w:val="en-GB"/>
+        </w:rPr>
+        <w:t>3</w:t>
+      </w:r>
+      <w:r>
+        <w:rPr>
+          <w:b/>
+          <w:i/>
+          <w:lang w:val="en-GB"/>
+        </w:rPr>
+        <w:t xml:space="preserve"> Surface Recognition</w:t>
+      </w:r>
+    </w:p>
+    <w:p>
+      <w:pPr>
+        <w:jc w:val="both"/>
+        <w:rPr>
+          <w:lang w:val="en-GB"/>
+        </w:rPr>
+      </w:pPr>
+    </w:p>
+    <w:p>
+      <w:pPr>
+        <w:jc w:val="both"/>
+        <w:rPr>
+          <w:lang w:val="en-GB"/>
+        </w:rPr>
+      </w:pPr>
+    </w:p>
+    <w:p>
+      <w:pPr>
+        <w:jc w:val="both"/>
+        <w:rPr>
+          <w:b/>
+          <w:i/>
+          <w:lang w:val="en-GB"/>
+        </w:rPr>
+      </w:pPr>
+      <w:r>
+        <w:rPr>
+          <w:b/>
+          <w:i/>
+          <w:lang w:val="en-GB"/>
+        </w:rPr>
+        <w:t>4</w:t>
+      </w:r>
+      <w:r>
+        <w:rPr>
+          <w:b/>
+          <w:i/>
+          <w:lang w:val="en-GB"/>
+        </w:rPr>
+        <w:t>.</w:t>
+      </w:r>
+      <w:r>
+        <w:rPr>
+          <w:b/>
+          <w:i/>
+          <w:lang w:val="en-GB"/>
+        </w:rPr>
+        <w:t>4</w:t>
+      </w:r>
+      <w:r>
+        <w:rPr>
+          <w:b/>
+          <w:i/>
+          <w:lang w:val="en-GB"/>
+        </w:rPr>
+        <w:t xml:space="preserve"> Finding Neighbours</w:t>
+      </w:r>
+    </w:p>
+    <w:p>
+      <w:pPr>
+        <w:jc w:val="both"/>
+        <w:rPr>
+          <w:lang w:val="en-GB"/>
+        </w:rPr>
+      </w:pPr>
+    </w:p>
+    <w:p>
+      <w:pPr>
+        <w:jc w:val="both"/>
+        <w:rPr>
+          <w:lang w:val="en-GB"/>
+        </w:rPr>
+      </w:pPr>
+    </w:p>
+    <w:p>
+      <w:pPr>
+        <w:jc w:val="both"/>
+        <w:rPr>
+          <w:b/>
+          <w:i/>
+          <w:lang w:val="en-GB"/>
+        </w:rPr>
+      </w:pPr>
+      <w:r>
+        <w:rPr>
+          <w:b/>
+          <w:i/>
+          <w:lang w:val="en-GB"/>
+        </w:rPr>
+        <w:t>4.</w:t>
+      </w:r>
+      <w:r>
+        <w:rPr>
+          <w:b/>
+          <w:i/>
+          <w:lang w:val="en-GB"/>
+        </w:rPr>
+        <w:t>5 Tracking Particles</w:t>
+      </w:r>
+    </w:p>
+    <w:p>
+      <w:pPr>
+        <w:jc w:val="both"/>
+        <w:rPr>
+          <w:lang w:val="en-GB"/>
+        </w:rPr>
+      </w:pPr>
+    </w:p>
+    <w:p>
+      <w:pPr>
+        <w:rPr>
+          <w:lang w:val="en-GB"/>
+        </w:rPr>
+      </w:pPr>
+    </w:p>
+    <w:p>
+      <w:pPr>
+        <w:jc w:val="both"/>
+        <w:rPr>
+          <w:lang w:val="en-GB"/>
+        </w:rPr>
+      </w:pPr>
+    </w:p>
+    <w:p>
+      <w:pPr>
+        <w:jc w:val="both"/>
+        <w:rPr>
+          <w:lang w:val="en-GB"/>
+        </w:rPr>
+      </w:pPr>
+      <w:bookmarkStart w:id="9" w:name="_GoBack"/>
       <w:bookmarkEnd w:id="9"/>
-    </w:p>
-    <w:p>
-      <w:pPr>
-        <w:jc w:val="both"/>
-        <w:rPr>
-          <w:lang w:val="en-GB"/>
-        </w:rPr>
-      </w:pPr>
-    </w:p>
-    <w:p>
-      <w:pPr>
-        <w:jc w:val="both"/>
-        <w:rPr>
-          <w:lang w:val="en-GB"/>
-        </w:rPr>
-      </w:pPr>
-      <w:r>
-        <w:rPr>
-          <w:highlight w:val="yellow"/>
-          <w:lang w:val="en-GB"/>
-        </w:rPr>
-        <w:t xml:space="preserve">// Integration, unit </w:t>
-      </w:r>
-      <w:proofErr w:type="spellStart"/>
-      <w:r>
-        <w:rPr>
-          <w:highlight w:val="yellow"/>
-          <w:lang w:val="en-GB"/>
-        </w:rPr>
-        <w:t>ve</w:t>
-      </w:r>
-      <w:proofErr w:type="spellEnd"/>
-      <w:r>
-        <w:rPr>
-          <w:highlight w:val="yellow"/>
-          <w:lang w:val="en-GB"/>
-        </w:rPr>
-        <w:t xml:space="preserve"> system testing e </w:t>
-      </w:r>
-      <w:proofErr w:type="spellStart"/>
-      <w:r>
-        <w:rPr>
-          <w:highlight w:val="yellow"/>
-          <w:lang w:val="en-GB"/>
-        </w:rPr>
-        <w:t>bak</w:t>
-      </w:r>
-      <w:proofErr w:type="spellEnd"/>
-      <w:r>
-        <w:rPr>
-          <w:highlight w:val="yellow"/>
-          <w:lang w:val="en-GB"/>
-        </w:rPr>
-        <w:t xml:space="preserve"> </w:t>
-      </w:r>
-      <w:proofErr w:type="spellStart"/>
-      <w:r>
-        <w:rPr>
-          <w:highlight w:val="yellow"/>
-          <w:lang w:val="en-GB"/>
-        </w:rPr>
-        <w:t>bu</w:t>
-      </w:r>
-      <w:proofErr w:type="spellEnd"/>
-      <w:r>
-        <w:rPr>
-          <w:highlight w:val="yellow"/>
-          <w:lang w:val="en-GB"/>
-        </w:rPr>
-        <w:t xml:space="preserve"> </w:t>
-      </w:r>
-      <w:proofErr w:type="spellStart"/>
-      <w:r>
-        <w:rPr>
-          <w:highlight w:val="yellow"/>
-          <w:lang w:val="en-GB"/>
-        </w:rPr>
-        <w:t>aşağıdakiler</w:t>
-      </w:r>
-      <w:proofErr w:type="spellEnd"/>
-      <w:r>
-        <w:rPr>
-          <w:highlight w:val="yellow"/>
-          <w:lang w:val="en-GB"/>
-        </w:rPr>
-        <w:t xml:space="preserve"> </w:t>
-      </w:r>
-      <w:proofErr w:type="spellStart"/>
-      <w:r>
-        <w:rPr>
-          <w:highlight w:val="yellow"/>
-          <w:lang w:val="en-GB"/>
-        </w:rPr>
-        <w:t>gereksiz</w:t>
-      </w:r>
-      <w:proofErr w:type="spellEnd"/>
-      <w:r>
-        <w:rPr>
-          <w:highlight w:val="yellow"/>
-          <w:lang w:val="en-GB"/>
-        </w:rPr>
-        <w:t>.</w:t>
-      </w:r>
-    </w:p>
-    <w:p>
-      <w:pPr>
-        <w:jc w:val="both"/>
-        <w:rPr>
-          <w:lang w:val="en-GB"/>
-        </w:rPr>
-      </w:pPr>
-    </w:p>
-    <w:p>
-      <w:pPr>
-        <w:jc w:val="both"/>
-        <w:rPr>
-          <w:lang w:val="en-GB"/>
-        </w:rPr>
-      </w:pPr>
-      <w:r>
-        <w:rPr>
-          <w:highlight w:val="yellow"/>
-          <w:lang w:val="en-GB"/>
-        </w:rPr>
-        <w:t xml:space="preserve">// </w:t>
-      </w:r>
-      <w:proofErr w:type="spellStart"/>
-      <w:r>
-        <w:rPr>
-          <w:highlight w:val="yellow"/>
-          <w:lang w:val="en-GB"/>
-        </w:rPr>
-        <w:t>Ufuk</w:t>
-      </w:r>
-      <w:proofErr w:type="spellEnd"/>
-      <w:r>
-        <w:rPr>
-          <w:highlight w:val="yellow"/>
-          <w:lang w:val="en-GB"/>
-        </w:rPr>
-        <w:t xml:space="preserve"> </w:t>
-      </w:r>
-      <w:proofErr w:type="spellStart"/>
-      <w:r>
-        <w:rPr>
-          <w:highlight w:val="yellow"/>
-          <w:lang w:val="en-GB"/>
-        </w:rPr>
-        <w:t>hocaya</w:t>
-      </w:r>
-      <w:proofErr w:type="spellEnd"/>
-      <w:r>
-        <w:rPr>
-          <w:highlight w:val="yellow"/>
-          <w:lang w:val="en-GB"/>
-        </w:rPr>
-        <w:t xml:space="preserve"> </w:t>
-      </w:r>
-      <w:proofErr w:type="spellStart"/>
-      <w:r>
-        <w:rPr>
-          <w:highlight w:val="yellow"/>
-          <w:lang w:val="en-GB"/>
-        </w:rPr>
-        <w:t>bu</w:t>
-      </w:r>
-      <w:proofErr w:type="spellEnd"/>
-      <w:r>
-        <w:rPr>
-          <w:highlight w:val="yellow"/>
-          <w:lang w:val="en-GB"/>
-        </w:rPr>
-        <w:t xml:space="preserve"> </w:t>
-      </w:r>
-      <w:proofErr w:type="spellStart"/>
-      <w:r>
-        <w:rPr>
-          <w:highlight w:val="yellow"/>
-          <w:lang w:val="en-GB"/>
-        </w:rPr>
-        <w:t>kısmı</w:t>
-      </w:r>
-      <w:proofErr w:type="spellEnd"/>
-      <w:r>
-        <w:rPr>
-          <w:highlight w:val="yellow"/>
-          <w:lang w:val="en-GB"/>
-        </w:rPr>
-        <w:t xml:space="preserve"> </w:t>
-      </w:r>
-      <w:proofErr w:type="spellStart"/>
-      <w:r>
-        <w:rPr>
-          <w:highlight w:val="yellow"/>
-          <w:lang w:val="en-GB"/>
-        </w:rPr>
-        <w:t>sor</w:t>
-      </w:r>
-      <w:proofErr w:type="spellEnd"/>
-    </w:p>
-    <w:p>
-      <w:pPr>
-        <w:jc w:val="both"/>
-        <w:rPr>
-          <w:lang w:val="en-GB"/>
-        </w:rPr>
-      </w:pPr>
-    </w:p>
-    <w:p>
-      <w:pPr>
-        <w:jc w:val="both"/>
-        <w:rPr>
-          <w:lang w:val="en-GB"/>
-        </w:rPr>
-      </w:pPr>
-      <w:r>
-        <w:rPr>
-          <w:highlight w:val="yellow"/>
-        </w:rPr>
-        <w:t>///</w:t>
-      </w:r>
-      <w:r>
-        <w:rPr>
-          <w:highlight w:val="yellow"/>
-        </w:rPr>
-        <w:t>provide the details of integration test design</w:t>
-      </w:r>
-    </w:p>
-    <w:p>
-      <w:pPr>
-        <w:jc w:val="both"/>
-        <w:rPr>
-          <w:lang w:val="en-GB"/>
-        </w:rPr>
-      </w:pPr>
-    </w:p>
-    <w:p>
-      <w:pPr>
-        <w:jc w:val="both"/>
-        <w:rPr>
-          <w:highlight w:val="yellow"/>
-          <w:lang w:val="en-GB"/>
-        </w:rPr>
-      </w:pPr>
-      <w:r>
-        <w:rPr>
-          <w:highlight w:val="yellow"/>
-          <w:lang w:val="en-GB"/>
-        </w:rPr>
-        <w:t xml:space="preserve">///// </w:t>
-      </w:r>
-      <w:proofErr w:type="spellStart"/>
-      <w:r>
-        <w:rPr>
-          <w:highlight w:val="yellow"/>
-          <w:lang w:val="en-GB"/>
-        </w:rPr>
-        <w:t>dsd</w:t>
-      </w:r>
-      <w:proofErr w:type="spellEnd"/>
-      <w:r>
-        <w:rPr>
-          <w:highlight w:val="yellow"/>
-          <w:lang w:val="en-GB"/>
-        </w:rPr>
-        <w:t xml:space="preserve"> </w:t>
-      </w:r>
-      <w:proofErr w:type="spellStart"/>
-      <w:r>
-        <w:rPr>
-          <w:highlight w:val="yellow"/>
-          <w:lang w:val="en-GB"/>
-        </w:rPr>
-        <w:t>ufuk</w:t>
-      </w:r>
-      <w:proofErr w:type="spellEnd"/>
-      <w:r>
-        <w:rPr>
-          <w:highlight w:val="yellow"/>
-          <w:lang w:val="en-GB"/>
-        </w:rPr>
-        <w:t xml:space="preserve"> </w:t>
-      </w:r>
-      <w:proofErr w:type="spellStart"/>
-      <w:r>
-        <w:rPr>
-          <w:highlight w:val="yellow"/>
-          <w:lang w:val="en-GB"/>
-        </w:rPr>
-        <w:t>hoca</w:t>
-      </w:r>
-      <w:proofErr w:type="spellEnd"/>
-      <w:r>
-        <w:rPr>
-          <w:highlight w:val="yellow"/>
-          <w:lang w:val="en-GB"/>
-        </w:rPr>
-        <w:t xml:space="preserve"> template info</w:t>
-      </w:r>
-    </w:p>
-    <w:p>
-      <w:pPr>
-        <w:jc w:val="both"/>
-        <w:rPr>
-          <w:highlight w:val="yellow"/>
-          <w:lang w:val="en-GB"/>
-        </w:rPr>
-      </w:pPr>
-      <w:r>
-        <w:rPr>
-          <w:highlight w:val="yellow"/>
-          <w:lang w:val="en-GB"/>
-        </w:rPr>
-        <w:t>In this course, we do not very much emphasize testing design, therefore we do not provide the details</w:t>
-      </w:r>
-    </w:p>
-    <w:p>
-      <w:pPr>
-        <w:jc w:val="both"/>
-        <w:rPr>
-          <w:highlight w:val="yellow"/>
-          <w:lang w:val="en-GB"/>
-        </w:rPr>
-      </w:pPr>
-      <w:proofErr w:type="gramStart"/>
-      <w:r>
-        <w:rPr>
-          <w:highlight w:val="yellow"/>
-          <w:lang w:val="en-GB"/>
-        </w:rPr>
-        <w:t>of</w:t>
-      </w:r>
-      <w:proofErr w:type="gramEnd"/>
-      <w:r>
-        <w:rPr>
-          <w:highlight w:val="yellow"/>
-          <w:lang w:val="en-GB"/>
-        </w:rPr>
-        <w:t xml:space="preserve"> test case design to test each, module, each method, each class, or provide the details of integration</w:t>
-      </w:r>
-    </w:p>
-    <w:p>
-      <w:pPr>
-        <w:jc w:val="both"/>
-        <w:rPr>
-          <w:highlight w:val="yellow"/>
-          <w:lang w:val="en-GB"/>
-        </w:rPr>
-      </w:pPr>
-      <w:proofErr w:type="gramStart"/>
-      <w:r>
-        <w:rPr>
-          <w:highlight w:val="yellow"/>
-          <w:lang w:val="en-GB"/>
-        </w:rPr>
-        <w:t>test</w:t>
-      </w:r>
-      <w:proofErr w:type="gramEnd"/>
-      <w:r>
-        <w:rPr>
-          <w:highlight w:val="yellow"/>
-          <w:lang w:val="en-GB"/>
-        </w:rPr>
-        <w:t xml:space="preserve"> design</w:t>
-      </w:r>
-    </w:p>
-    <w:p>
-      <w:pPr>
-        <w:jc w:val="both"/>
-        <w:rPr>
-          <w:highlight w:val="yellow"/>
-          <w:lang w:val="en-GB"/>
-        </w:rPr>
-      </w:pPr>
-      <w:r>
-        <w:rPr>
-          <w:highlight w:val="yellow"/>
-          <w:lang w:val="en-GB"/>
-        </w:rPr>
-        <w:t>*</w:t>
-      </w:r>
-      <w:r>
-        <w:rPr>
-          <w:highlight w:val="yellow"/>
-          <w:lang w:val="en-GB"/>
-        </w:rPr>
-        <w:t xml:space="preserve"> Some general test remarks could be made here to remind that testing design is here.</w:t>
-      </w:r>
-    </w:p>
-    <w:p>
-      <w:pPr>
-        <w:jc w:val="both"/>
-        <w:rPr>
-          <w:lang w:val="en-GB"/>
-        </w:rPr>
-      </w:pPr>
-      <w:r>
-        <w:rPr>
-          <w:highlight w:val="yellow"/>
-          <w:lang w:val="en-GB"/>
-        </w:rPr>
-        <w:t>///////</w:t>
-      </w:r>
-    </w:p>
-    <w:p>
-      <w:pPr>
-        <w:jc w:val="both"/>
-        <w:rPr>
-          <w:lang w:val="en-GB"/>
-        </w:rPr>
-      </w:pPr>
-    </w:p>
-    <w:p>
-      <w:pPr>
-        <w:jc w:val="both"/>
-        <w:rPr>
-          <w:lang w:val="en-GB"/>
-        </w:rPr>
-      </w:pPr>
-    </w:p>
-    <w:p>
-      <w:pPr>
-        <w:jc w:val="both"/>
-        <w:rPr>
-          <w:lang w:val="en-GB"/>
-        </w:rPr>
-      </w:pPr>
-      <w:r>
-        <w:rPr>
-          <w:lang w:val="en-GB"/>
-        </w:rPr>
-        <w:t>///////////////</w:t>
-      </w:r>
-    </w:p>
-    <w:p>
-      <w:pPr>
-        <w:rPr>
-          <w:lang w:val="en-GB"/>
-        </w:rPr>
-      </w:pPr>
-      <w:r>
-        <w:rPr>
-          <w:lang w:val="en-GB"/>
-        </w:rPr>
-        <w:t xml:space="preserve">Considering our project is predominantly research and development based, scientific papers and algorithm methods research takes a lot of time. Because of these reasons testing and design changes deferred to the later stages of our project. </w:t>
-      </w:r>
-    </w:p>
-    <w:p>
-      <w:pPr>
-        <w:rPr>
-          <w:lang w:val="en-GB"/>
-        </w:rPr>
-      </w:pPr>
-    </w:p>
-    <w:p>
-      <w:pPr>
-        <w:rPr>
-          <w:lang w:val="en-GB"/>
-        </w:rPr>
-      </w:pPr>
-      <w:r>
-        <w:rPr>
-          <w:lang w:val="en-GB"/>
-        </w:rPr>
-        <w:t>In this section, we have mentioned about various improvements on the POF system. The pros and cons of the algorithms are discussed in this section. The main criteria are performance and efficiency. Nevertheless, visualization quality is important along with memory and CPU usage is important. Different methods have been tried to get better visuals and to get performance improvements. This section aims to satisfy the discussion of the advantages and disadvantages of the methods and reasons why specific methods have selected will be explained.</w:t>
-      </w:r>
-    </w:p>
-    <w:p>
-      <w:pPr>
-        <w:rPr>
-          <w:lang w:val="en-GB"/>
-        </w:rPr>
-      </w:pPr>
-    </w:p>
-    <w:p>
-      <w:pPr>
-        <w:jc w:val="both"/>
-        <w:rPr>
-          <w:lang w:val="en-GB"/>
-        </w:rPr>
-      </w:pPr>
-    </w:p>
-    <w:p>
-      <w:pPr>
-        <w:jc w:val="both"/>
-        <w:rPr>
-          <w:lang w:val="en-GB"/>
-        </w:rPr>
-      </w:pPr>
-      <w:r>
-        <w:rPr>
-          <w:lang w:val="en-GB"/>
-        </w:rPr>
-        <w:t>///////////////////////////////////////////</w:t>
-      </w:r>
-    </w:p>
-    <w:p>
-      <w:pPr>
-        <w:pStyle w:val="NormalWeb"/>
-        <w:shd w:val="clear" w:color="auto" w:fill="FFFFFF"/>
-        <w:spacing w:before="0" w:beforeAutospacing="0" w:after="336" w:afterAutospacing="0"/>
-        <w:rPr>
-          <w:sz w:val="23"/>
-          <w:szCs w:val="23"/>
-        </w:rPr>
-      </w:pPr>
-      <w:r>
-        <w:rPr>
-          <w:sz w:val="23"/>
-          <w:szCs w:val="23"/>
-        </w:rPr>
-        <w:t>Specify the major activities, techniques, and tools which are used to test the designated groups of features.</w:t>
-      </w:r>
-      <w:r>
-        <w:rPr>
-          <w:sz w:val="23"/>
-          <w:szCs w:val="23"/>
-        </w:rPr>
-        <w:t xml:space="preserve"> </w:t>
-      </w:r>
-      <w:r>
-        <w:rPr>
-          <w:sz w:val="23"/>
-          <w:szCs w:val="23"/>
-        </w:rPr>
-        <w:t>The approach should be described with sufficient details to permit the identification of the major testing tasks and estimation of the time required to do each one.</w:t>
-      </w:r>
-    </w:p>
-    <w:p>
-      <w:pPr>
-        <w:pStyle w:val="NormalWeb"/>
-        <w:shd w:val="clear" w:color="auto" w:fill="FFFFFF"/>
-        <w:spacing w:before="0" w:beforeAutospacing="0" w:after="336" w:afterAutospacing="0"/>
-        <w:rPr>
-          <w:sz w:val="23"/>
-          <w:szCs w:val="23"/>
-        </w:rPr>
-      </w:pPr>
-      <w:r>
-        <w:rPr>
-          <w:rStyle w:val="Strong"/>
-          <w:sz w:val="23"/>
-          <w:szCs w:val="23"/>
-          <w:bdr w:val="none" w:sz="0" w:space="0" w:color="auto" w:frame="1"/>
-        </w:rPr>
-        <w:t xml:space="preserve"> System and Integration Testing</w:t>
-      </w:r>
-    </w:p>
-    <w:p>
-      <w:pPr>
-        <w:pStyle w:val="NormalWeb"/>
-        <w:shd w:val="clear" w:color="auto" w:fill="FFFFFF"/>
-        <w:spacing w:before="0" w:beforeAutospacing="0" w:after="336" w:afterAutospacing="0"/>
-        <w:rPr>
-          <w:sz w:val="23"/>
-          <w:szCs w:val="23"/>
-        </w:rPr>
-      </w:pPr>
-      <w:r>
-        <w:rPr>
-          <w:rStyle w:val="Strong"/>
-          <w:sz w:val="23"/>
-          <w:szCs w:val="23"/>
-          <w:bdr w:val="none" w:sz="0" w:space="0" w:color="auto" w:frame="1"/>
-        </w:rPr>
-        <w:t>Definition: </w:t>
-      </w:r>
-      <w:r>
-        <w:rPr>
-          <w:sz w:val="23"/>
-          <w:szCs w:val="23"/>
-        </w:rPr>
-        <w:t>List what is your understanding of </w:t>
-      </w:r>
-      <w:hyperlink r:id="rId15" w:history="1">
-        <w:r>
-          <w:rPr>
-            <w:rStyle w:val="Hyperlink"/>
-            <w:color w:val="auto"/>
-            <w:sz w:val="23"/>
-            <w:szCs w:val="23"/>
-            <w:bdr w:val="none" w:sz="0" w:space="0" w:color="auto" w:frame="1"/>
-          </w:rPr>
-          <w:t>System Testing</w:t>
-        </w:r>
-      </w:hyperlink>
-      <w:r>
-        <w:rPr>
-          <w:sz w:val="23"/>
-          <w:szCs w:val="23"/>
-        </w:rPr>
-        <w:t> and Integration Testing for your project.</w:t>
-      </w:r>
-    </w:p>
-    <w:p>
-      <w:pPr>
-        <w:pStyle w:val="NormalWeb"/>
-        <w:shd w:val="clear" w:color="auto" w:fill="FFFFFF"/>
-        <w:spacing w:before="0" w:beforeAutospacing="0" w:after="336" w:afterAutospacing="0"/>
-        <w:rPr>
-          <w:sz w:val="23"/>
-          <w:szCs w:val="23"/>
-        </w:rPr>
-      </w:pPr>
-      <w:r>
-        <w:rPr>
-          <w:rStyle w:val="Strong"/>
-          <w:sz w:val="23"/>
-          <w:szCs w:val="23"/>
-          <w:bdr w:val="none" w:sz="0" w:space="0" w:color="auto" w:frame="1"/>
-        </w:rPr>
-        <w:t>Participants: </w:t>
-      </w:r>
-      <w:r>
-        <w:rPr>
-          <w:sz w:val="23"/>
-          <w:szCs w:val="23"/>
-        </w:rPr>
-        <w:t>Who will be conducting System and </w:t>
-      </w:r>
-      <w:hyperlink r:id="rId16" w:history="1">
-        <w:r>
-          <w:rPr>
-            <w:rStyle w:val="Hyperlink"/>
-            <w:color w:val="auto"/>
-            <w:sz w:val="23"/>
-            <w:szCs w:val="23"/>
-            <w:bdr w:val="none" w:sz="0" w:space="0" w:color="auto" w:frame="1"/>
-          </w:rPr>
-          <w:t>Integration Testing</w:t>
-        </w:r>
-      </w:hyperlink>
-      <w:r>
-        <w:rPr>
-          <w:sz w:val="23"/>
-          <w:szCs w:val="23"/>
-        </w:rPr>
-        <w:t> on your project? List the individuals who will be responsible for this activity.</w:t>
-      </w:r>
-    </w:p>
-    <w:p>
-      <w:pPr>
-        <w:pStyle w:val="NormalWeb"/>
-        <w:shd w:val="clear" w:color="auto" w:fill="FFFFFF"/>
-        <w:spacing w:before="0" w:beforeAutospacing="0" w:after="336" w:afterAutospacing="0"/>
-        <w:rPr>
-          <w:sz w:val="23"/>
-          <w:szCs w:val="23"/>
-        </w:rPr>
-      </w:pPr>
-      <w:r>
-        <w:rPr>
-          <w:rStyle w:val="Strong"/>
-          <w:sz w:val="23"/>
-          <w:szCs w:val="23"/>
-          <w:bdr w:val="none" w:sz="0" w:space="0" w:color="auto" w:frame="1"/>
-        </w:rPr>
-        <w:t>Methodology: </w:t>
-      </w:r>
-      <w:r>
-        <w:rPr>
-          <w:sz w:val="23"/>
-          <w:szCs w:val="23"/>
-        </w:rPr>
-        <w:t>Describe how System &amp; Integration testing will be conducted. Who will write the test scripts for Unit Testing, what would be the sequence of events of System &amp; Integration Testing, and how will the testing activity take place?</w:t>
-      </w:r>
-    </w:p>
-    <w:p>
-      <w:pPr>
-        <w:pStyle w:val="NormalWeb"/>
-        <w:shd w:val="clear" w:color="auto" w:fill="FFFFFF"/>
-        <w:spacing w:before="0" w:beforeAutospacing="0" w:after="336" w:afterAutospacing="0"/>
-        <w:rPr>
-          <w:lang w:val="en-GB"/>
-        </w:rPr>
-      </w:pPr>
-      <w:r>
-        <w:rPr>
-          <w:lang w:val="en-GB"/>
-        </w:rPr>
-        <w:t>///////////////////////////////////////////////</w:t>
-      </w:r>
-    </w:p>
-    <w:p>
-      <w:pPr>
-        <w:jc w:val="both"/>
-        <w:rPr>
-          <w:lang w:val="en-GB"/>
-        </w:rPr>
-      </w:pPr>
     </w:p>
     <w:p>
       <w:pPr>
@@ -10044,7 +9777,7 @@
         </w:rPr>
         <w:t xml:space="preserve"> &lt;</w:t>
       </w:r>
-      <w:hyperlink r:id="rId17" w:history="1">
+      <w:hyperlink r:id="rId15" w:history="1">
         <w:r>
           <w:rPr>
             <w:rStyle w:val="Hyperlink"/>
@@ -10088,6 +9821,7 @@
           <w:b/>
           <w:lang w:val="en-GB"/>
         </w:rPr>
+        <w:lastRenderedPageBreak/>
         <w:t>[SSP07]</w:t>
       </w:r>
       <w:r>
@@ -10331,13 +10065,7 @@
       </w:r>
       <w:proofErr w:type="spellEnd"/>
       <w:r>
-        <w:t>, D., and Gross, M.H. (2003).</w:t>
-      </w:r>
-      <w:r>
-        <w:t xml:space="preserve"> </w:t>
-      </w:r>
-      <w:r>
-        <w:t>Optimized Spatial Hashing for Collision Detection of Deformable Objects. VMV.</w:t>
+        <w:t>, D., and Gross, M.H. (2003). Optimized Spatial Hashing for Collision Detection of Deformable Objects. VMV.</w:t>
       </w:r>
     </w:p>
     <w:p>
@@ -10366,7 +10094,7 @@
       </w:pPr>
     </w:p>
     <w:sectPr>
-      <w:footerReference w:type="default" r:id="rId18"/>
+      <w:footerReference w:type="default" r:id="rId16"/>
       <w:pgSz w:w="11906" w:h="16838" w:code="9"/>
       <w:pgMar w:top="1134" w:right="1134" w:bottom="1134" w:left="1134" w:header="709" w:footer="709" w:gutter="0"/>
       <w:cols w:space="708"/>
@@ -10429,7 +10157,7 @@
           <w:rPr>
             <w:noProof/>
           </w:rPr>
-          <w:t>4</w:t>
+          <w:t>17</w:t>
         </w:r>
         <w:r>
           <w:rPr>
@@ -12925,7 +12653,7 @@
 </file>
 
 <file path=customXml/itemProps1.xml><?xml version="1.0" encoding="utf-8"?>
-<ds:datastoreItem xmlns:ds="http://schemas.openxmlformats.org/officeDocument/2006/customXml" ds:itemID="{71F67324-639D-4FB2-8607-994D7246AE59}">
+<ds:datastoreItem xmlns:ds="http://schemas.openxmlformats.org/officeDocument/2006/customXml" ds:itemID="{206D8291-4545-4FF8-8556-7209C7F87456}">
   <ds:schemaRefs>
     <ds:schemaRef ds:uri="http://schemas.openxmlformats.org/officeDocument/2006/bibliography"/>
   </ds:schemaRefs>

</xml_diff>